<commit_message>
"Compe and Compe Nano documents finished"
</commit_message>
<xml_diff>
--- a/server/courses/courses_compe/compe_group2_electives.docx
+++ b/server/courses/courses_compe/compe_group2_electives.docx
@@ -28,7 +28,6 @@
           <w:b/>
         </w:rPr>
         <w:t>Course Description:</w:t>
-        <w:br/>
       </w:r>
       <w:r>
         <w:br/>
@@ -123,6 +122,21 @@
     </w:p>
     <w:p>
       <w:pPr>
+        <w:pStyle w:val="ListBullet"/>
+      </w:pPr>
+      <w:r>
+        <w:rPr>
+          <w:b/>
+        </w:rPr>
+        <w:t>Course Difficulty:</w:t>
+        <w:br/>
+      </w:r>
+      <w:r>
+        <w:t xml:space="preserve"> The course CMPUT 250 is known for having a significant workload, with students reporting spending a considerable amount of time on midterms, finals, labs, and a group project. The tests and labs are described as relatively easy, but the group project's success depends on the quality of the team. The average grade for the course is reportedly high, around 3.9, indicating that those who put in the effort can expect good grades. Additionally, getting into the class may involve a selective admission process. Students in the course, including those from outside the computer science field, report finding the music component to be time-consuming, but manageable with the use of online resources and RPG maker for implementation.</w:t>
+      </w:r>
+    </w:p>
+    <w:p>
+      <w:pPr>
         <w:pStyle w:val="Heading1"/>
       </w:pPr>
       <w:r>
@@ -139,7 +153,6 @@
           <w:b/>
         </w:rPr>
         <w:t>Course Description:</w:t>
-        <w:br/>
       </w:r>
       <w:r>
         <w:br/>
@@ -216,6 +229,21 @@
     </w:p>
     <w:p>
       <w:pPr>
+        <w:pStyle w:val="ListBullet"/>
+      </w:pPr>
+      <w:r>
+        <w:rPr>
+          <w:b/>
+        </w:rPr>
+        <w:t>Course Difficulty:</w:t>
+        <w:br/>
+      </w:r>
+      <w:r>
+        <w:t xml:space="preserve"> The course CMPUT 304 is reported to be difficult by several students, with some expressing frustration over the teaching style of the professor. They suggest that students may need to teach themselves the material and rely on external resources such as YouTube and StackOverflow. The course is described as having a low maintenance workload, with the homework being the primary focus and the quizzes being based on the homework questions. However, some students have reported that the code provided in class does not always work and that the professor spends a significant amount of time trying to get it to work. It is recommended that students take the prerequisite course 204 before taking 304. Some students have also reported that the course content is not particularly hard, but rather requires a deep understanding of the material. Overall, the course is described as having a significant learning curve and requiring a significant amount of self-study.</w:t>
+      </w:r>
+    </w:p>
+    <w:p>
+      <w:pPr>
         <w:pStyle w:val="Heading1"/>
       </w:pPr>
       <w:r>
@@ -232,7 +260,6 @@
           <w:b/>
         </w:rPr>
         <w:t>Course Description:</w:t>
-        <w:br/>
       </w:r>
       <w:r>
         <w:br/>
@@ -309,6 +336,21 @@
     </w:p>
     <w:p>
       <w:pPr>
+        <w:pStyle w:val="ListBullet"/>
+      </w:pPr>
+      <w:r>
+        <w:rPr>
+          <w:b/>
+        </w:rPr>
+        <w:t>Course Difficulty:</w:t>
+        <w:br/>
+      </w:r>
+      <w:r>
+        <w:t>307 is a challenging course that assumes a strong foundation in linear algebra and 3D math. It may be possible to enroll without having taken 206, but it would be recommended to have a solid understanding of the prerequisite material before attempting the course. Some students suggest taking 340 and 411 as preparation.</w:t>
+      </w:r>
+    </w:p>
+    <w:p>
+      <w:pPr>
         <w:pStyle w:val="Heading1"/>
       </w:pPr>
       <w:r>
@@ -325,7 +367,6 @@
           <w:b/>
         </w:rPr>
         <w:t>Course Description:</w:t>
-        <w:br/>
       </w:r>
       <w:r>
         <w:br/>
@@ -411,6 +452,21 @@
     </w:p>
     <w:p>
       <w:pPr>
+        <w:pStyle w:val="ListBullet"/>
+      </w:pPr>
+      <w:r>
+        <w:rPr>
+          <w:b/>
+        </w:rPr>
+        <w:t>Course Difficulty:</w:t>
+        <w:br/>
+      </w:r>
+      <w:r>
+        <w:t xml:space="preserve"> The midterm questions in CMPUT 325 are similar to the current assignment, indicating that the course material may be repetitive or that the assignments are designed to prepare students for the exams. The difficulty level of the course is not explicitly stated in the context, but the similarity between the midterm questions and the assignment suggests that the course may be moderately challenging, as students are expected to apply their knowledge to new problems while building on their previous work.</w:t>
+      </w:r>
+    </w:p>
+    <w:p>
+      <w:pPr>
         <w:pStyle w:val="Heading1"/>
       </w:pPr>
       <w:r>
@@ -427,7 +483,6 @@
           <w:b/>
         </w:rPr>
         <w:t>Course Description:</w:t>
-        <w:br/>
       </w:r>
       <w:r>
         <w:br/>
@@ -504,6 +559,21 @@
     </w:p>
     <w:p>
       <w:pPr>
+        <w:pStyle w:val="ListBullet"/>
+      </w:pPr>
+      <w:r>
+        <w:rPr>
+          <w:b/>
+        </w:rPr>
+        <w:t>Course Difficulty:</w:t>
+        <w:br/>
+      </w:r>
+      <w:r>
+        <w:t xml:space="preserve"> The comments suggest that CMPUT 350 is a challenging course, particularly in the area of algorithms and performance. Students recommend staying on top of the material, practicing, and not falling behind. They also mention the importance of having a good understanding of algorithms and software engineering principles before taking the course. Some students have found the labs to be difficult and time-consuming, and there is a significant project component. Overall, the consensus is that the course requires a significant investment of time and effort.</w:t>
+      </w:r>
+    </w:p>
+    <w:p>
+      <w:pPr>
         <w:pStyle w:val="Heading1"/>
       </w:pPr>
       <w:r>
@@ -520,7 +590,6 @@
           <w:b/>
         </w:rPr>
         <w:t>Course Description:</w:t>
-        <w:br/>
       </w:r>
       <w:r>
         <w:br/>
@@ -606,6 +675,21 @@
     </w:p>
     <w:p>
       <w:pPr>
+        <w:pStyle w:val="ListBullet"/>
+      </w:pPr>
+      <w:r>
+        <w:rPr>
+          <w:b/>
+        </w:rPr>
+        <w:t>Course Difficulty:</w:t>
+        <w:br/>
+      </w:r>
+      <w:r>
+        <w:t xml:space="preserve"> The course CMPUT 366 is generally considered to be on the easier side, with the first three quarters being relatively smooth sailing. However, the material becomes more difficult in the last quarter when neural networks are introduced. The course provides a solid foundation in AI algorithms and ideas, but its applicability to industry may be limited for those without advanced degrees. The final exam is considered fair if one studies well and reviews assignments.</w:t>
+      </w:r>
+    </w:p>
+    <w:p>
+      <w:pPr>
         <w:pStyle w:val="Heading1"/>
       </w:pPr>
       <w:r>
@@ -622,7 +706,6 @@
           <w:b/>
         </w:rPr>
         <w:t>Course Description:</w:t>
-        <w:br/>
       </w:r>
       <w:r>
         <w:br/>
@@ -697,6 +780,21 @@
     </w:p>
     <w:p>
       <w:pPr>
+        <w:pStyle w:val="ListBullet"/>
+      </w:pPr>
+      <w:r>
+        <w:rPr>
+          <w:b/>
+        </w:rPr>
+        <w:t>Course Difficulty:</w:t>
+        <w:br/>
+      </w:r>
+      <w:r>
+        <w:t xml:space="preserve"> The comments suggest that the course CMPUT 391 can be quite challenging, with some students expressing concern over the difficulty of the final exam and the harsh grading. The course material covers both the theoretical and practical aspects of databases, including algorithms, data structures, and SQL. Some students have had positive experiences with the professor Barbosa, while others have found the course to be useless or poorly taught. The course now uses SQLite3 and C for the assignments, and the projects require a significant amount of time and effort. The final exam is reportedly difficult and worth a large percentage of the overall grade. Some students have suggested voicing concerns to the faculty, but it is unclear how seriously these concerns will be taken. Overall, the course appears to be challenging and may not be suitable for students with busy schedules or those who prefer a more lenient grading approach.</w:t>
+      </w:r>
+    </w:p>
+    <w:p>
+      <w:pPr>
         <w:pStyle w:val="Heading1"/>
       </w:pPr>
       <w:r>
@@ -713,7 +811,6 @@
           <w:b/>
         </w:rPr>
         <w:t>Course Description:</w:t>
-        <w:br/>
       </w:r>
       <w:r>
         <w:br/>
@@ -799,6 +896,21 @@
     </w:p>
     <w:p>
       <w:pPr>
+        <w:pStyle w:val="ListBullet"/>
+      </w:pPr>
+      <w:r>
+        <w:rPr>
+          <w:b/>
+        </w:rPr>
+        <w:t>Course Difficulty:</w:t>
+        <w:br/>
+      </w:r>
+      <w:r>
+        <w:t>Insufficient information available on course difficulty</w:t>
+      </w:r>
+    </w:p>
+    <w:p>
+      <w:pPr>
         <w:pStyle w:val="Heading1"/>
       </w:pPr>
       <w:r>
@@ -815,7 +927,6 @@
           <w:b/>
         </w:rPr>
         <w:t>Course Description:</w:t>
-        <w:br/>
       </w:r>
       <w:r>
         <w:br/>
@@ -892,6 +1003,21 @@
     </w:p>
     <w:p>
       <w:pPr>
+        <w:pStyle w:val="ListBullet"/>
+      </w:pPr>
+      <w:r>
+        <w:rPr>
+          <w:b/>
+        </w:rPr>
+        <w:t>Course Difficulty:</w:t>
+        <w:br/>
+      </w:r>
+      <w:r>
+        <w:t>415 is a challenging course with a significant workload, as indicated by multiple comments. The course material is now in C++ and involves several projects that ramp up in scale and sophistication, with the final project being a group effort. The course is worth taking as it provides valuable experience in software engineering and architecting large-scale projects. Preparation includes a strong foundation in Java and familiarity with parser generators and intermediate languages such as LLVM. The workload is consistent and requires constant effort to keep up.</w:t>
+      </w:r>
+    </w:p>
+    <w:p>
+      <w:pPr>
         <w:pStyle w:val="Heading1"/>
       </w:pPr>
       <w:r>
@@ -908,7 +1034,6 @@
           <w:b/>
         </w:rPr>
         <w:t>Course Description:</w:t>
-        <w:br/>
       </w:r>
       <w:r>
         <w:br/>
@@ -994,6 +1119,21 @@
     </w:p>
     <w:p>
       <w:pPr>
+        <w:pStyle w:val="ListBullet"/>
+      </w:pPr>
+      <w:r>
+        <w:rPr>
+          <w:b/>
+        </w:rPr>
+        <w:t>Course Difficulty:</w:t>
+        <w:br/>
+      </w:r>
+      <w:r>
+        <w:t xml:space="preserve"> The course CMPUT 466 is considered to be quite difficult, with a heavy emphasis on calculus, statistics, and theory. Some students have reported struggling with the math and probability portions, while others have found the programming assignments to be challenging. The course is recommended for those with a strong math and statistics background, and it is often suggested that students take additional courses such as STAT 265, 266, 371, and 372 to prepare. Some students have also recommended taking easier ML courses or using online resources to learn the material if they are not confident in their ability to handle the course's difficulty. The course is known for having open-ended exams that require strong communication skills and an understanding of machine learning concepts, rather than memorization of formulas and math. The final project is also considered to be relatively easy and can be a fun way to apply machine learning methods to a dataset of interest. However, the prerequisites for the course are significant, and some students have reported difficulty getting waivers for them. The course is intended for beginners, but it is recommended that students have a strong foundation in math and statistics before attempting it.</w:t>
+      </w:r>
+    </w:p>
+    <w:p>
+      <w:pPr>
         <w:pStyle w:val="Heading1"/>
       </w:pPr>
       <w:r>
@@ -1010,7 +1150,6 @@
           <w:b/>
         </w:rPr>
         <w:t>Course Description:</w:t>
-        <w:br/>
       </w:r>
       <w:r>
         <w:br/>
@@ -1105,6 +1244,21 @@
     </w:p>
     <w:p>
       <w:pPr>
+        <w:pStyle w:val="ListBullet"/>
+      </w:pPr>
+      <w:r>
+        <w:rPr>
+          <w:b/>
+        </w:rPr>
+        <w:t>Course Difficulty:</w:t>
+        <w:br/>
+      </w:r>
+      <w:r>
+        <w:t xml:space="preserve"> ECE 303 appears to be a challenging course, with the instructor reportedly making up a significant portion of the material as he goes. The use of a textbook on matrix algebra and transistor circuits suggests a focus on advanced mathematical and electrical engineering concepts. The expectation that students should achieve a passing grade, but not necessarily excel, may indicate a higher level of difficulty.</w:t>
+      </w:r>
+    </w:p>
+    <w:p>
+      <w:pPr>
         <w:pStyle w:val="Heading1"/>
       </w:pPr>
       <w:r>
@@ -1121,7 +1275,6 @@
           <w:b/>
         </w:rPr>
         <w:t>Course Description:</w:t>
-        <w:br/>
       </w:r>
       <w:r>
         <w:br/>
@@ -1198,6 +1351,21 @@
     </w:p>
     <w:p>
       <w:pPr>
+        <w:pStyle w:val="ListBullet"/>
+      </w:pPr>
+      <w:r>
+        <w:rPr>
+          <w:b/>
+        </w:rPr>
+        <w:t>Course Difficulty:</w:t>
+        <w:br/>
+      </w:r>
+      <w:r>
+        <w:t xml:space="preserve"> The course ECE 321 is considered to be of moderate difficulty, with an emphasis on understanding the material rather than memorization. The course covers both theory and design aspects, and includes interactive and fun classes. Students work on one project throughout the semester, which involves creating various documents and diagrams.</w:t>
+      </w:r>
+    </w:p>
+    <w:p>
+      <w:pPr>
         <w:pStyle w:val="Heading1"/>
       </w:pPr>
       <w:r>
@@ -1214,7 +1382,6 @@
           <w:b/>
         </w:rPr>
         <w:t>Course Description:</w:t>
-        <w:br/>
       </w:r>
       <w:r>
         <w:br/>
@@ -1309,6 +1476,21 @@
     </w:p>
     <w:p>
       <w:pPr>
+        <w:pStyle w:val="ListBullet"/>
+      </w:pPr>
+      <w:r>
+        <w:rPr>
+          <w:b/>
+        </w:rPr>
+        <w:t>Course Difficulty:</w:t>
+        <w:br/>
+      </w:r>
+      <w:r>
+        <w:t>442, the multimedia signal processing course, is generally considered to be the easiest elective on the ECE 360 list. However, the course on machine learning, 442, is often described as the most fun and interesting one. The difference in difficulty between the two courses is significant.</w:t>
+      </w:r>
+    </w:p>
+    <w:p>
+      <w:pPr>
         <w:pStyle w:val="Heading1"/>
       </w:pPr>
       <w:r>
@@ -1325,7 +1507,6 @@
           <w:b/>
         </w:rPr>
         <w:t>Course Description:</w:t>
-        <w:br/>
       </w:r>
       <w:r>
         <w:br/>
@@ -1420,6 +1601,21 @@
     </w:p>
     <w:p>
       <w:pPr>
+        <w:pStyle w:val="ListBullet"/>
+      </w:pPr>
+      <w:r>
+        <w:rPr>
+          <w:b/>
+        </w:rPr>
+        <w:t>Course Difficulty:</w:t>
+        <w:br/>
+      </w:r>
+      <w:r>
+        <w:t>Insufficient information available on course difficulty</w:t>
+      </w:r>
+    </w:p>
+    <w:p>
+      <w:pPr>
         <w:pStyle w:val="Heading1"/>
       </w:pPr>
       <w:r>
@@ -1436,7 +1632,6 @@
           <w:b/>
         </w:rPr>
         <w:t>Course Description:</w:t>
-        <w:br/>
       </w:r>
       <w:r>
         <w:br/>
@@ -1511,6 +1706,21 @@
     </w:p>
     <w:p>
       <w:pPr>
+        <w:pStyle w:val="ListBullet"/>
+      </w:pPr>
+      <w:r>
+        <w:rPr>
+          <w:b/>
+        </w:rPr>
+        <w:t>Course Difficulty:</w:t>
+        <w:br/>
+      </w:r>
+      <w:r>
+        <w:t>Insufficient information available on course difficulty</w:t>
+      </w:r>
+    </w:p>
+    <w:p>
+      <w:pPr>
         <w:pStyle w:val="Heading1"/>
       </w:pPr>
       <w:r>
@@ -1527,7 +1737,6 @@
           <w:b/>
         </w:rPr>
         <w:t>Course Description:</w:t>
-        <w:br/>
       </w:r>
       <w:r>
         <w:br/>
@@ -1613,6 +1822,23 @@
     </w:p>
     <w:p>
       <w:pPr>
+        <w:pStyle w:val="ListBullet"/>
+      </w:pPr>
+      <w:r>
+        <w:rPr>
+          <w:b/>
+        </w:rPr>
+        <w:t>Course Difficulty:</w:t>
+        <w:br/>
+      </w:r>
+      <w:r>
+        <w:t xml:space="preserve"> ECE 403, which is not mentioned in the context, is likely to be more difficult than both 442 courses mentioned, as one comment describes it as the most fun and interesting elective, while the other comment states that it is the easiest on the list. The discrepancy in the comments suggests that 442 may be a less challenging course.</w:t>
+        <w:br/>
+        <w:t xml:space="preserve">         However, it is important to note that the difficulty of a course can vary greatly depending on individual strengths and weaknesses, and these comments do not necessarily reflect the experience of every student who has taken the courses.</w:t>
+      </w:r>
+    </w:p>
+    <w:p>
+      <w:pPr>
         <w:pStyle w:val="Heading1"/>
       </w:pPr>
       <w:r>
@@ -1629,7 +1855,6 @@
           <w:b/>
         </w:rPr>
         <w:t>Course Description:</w:t>
-        <w:br/>
       </w:r>
       <w:r>
         <w:br/>
@@ -1706,6 +1931,21 @@
     </w:p>
     <w:p>
       <w:pPr>
+        <w:pStyle w:val="ListBullet"/>
+      </w:pPr>
+      <w:r>
+        <w:rPr>
+          <w:b/>
+        </w:rPr>
+        <w:t>Course Difficulty:</w:t>
+        <w:br/>
+      </w:r>
+      <w:r>
+        <w:t xml:space="preserve"> ECE 405, Biophysical Instrumentation and Measurement, is a course that has very few students enrolled in it, with an average of 50 students per semester for the past dozen years. Despite the low enrollment, the course is still being offered. The course is known to have a significant amount of calculations and theoretical questions on assignments and exams, but is considered to be fairly straightforward. The first person to take the course since 2011 is currently reviewing the 2011 practice midterm to get an idea of the time crunch.</w:t>
+      </w:r>
+    </w:p>
+    <w:p>
+      <w:pPr>
         <w:pStyle w:val="Heading1"/>
       </w:pPr>
       <w:r>
@@ -1722,7 +1962,6 @@
           <w:b/>
         </w:rPr>
         <w:t>Course Description:</w:t>
-        <w:br/>
       </w:r>
       <w:r>
         <w:br/>
@@ -1799,6 +2038,21 @@
     </w:p>
     <w:p>
       <w:pPr>
+        <w:pStyle w:val="ListBullet"/>
+      </w:pPr>
+      <w:r>
+        <w:rPr>
+          <w:b/>
+        </w:rPr>
+        <w:t>Course Difficulty:</w:t>
+        <w:br/>
+      </w:r>
+      <w:r>
+        <w:t>Insufficient information available on course difficulty</w:t>
+      </w:r>
+    </w:p>
+    <w:p>
+      <w:pPr>
         <w:pStyle w:val="Heading1"/>
       </w:pPr>
       <w:r>
@@ -1815,7 +2069,6 @@
           <w:b/>
         </w:rPr>
         <w:t>Course Description:</w:t>
-        <w:br/>
       </w:r>
       <w:r>
         <w:br/>
@@ -1901,6 +2154,21 @@
     </w:p>
     <w:p>
       <w:pPr>
+        <w:pStyle w:val="ListBullet"/>
+      </w:pPr>
+      <w:r>
+        <w:rPr>
+          <w:b/>
+        </w:rPr>
+        <w:t>Course Difficulty:</w:t>
+        <w:br/>
+      </w:r>
+      <w:r>
+        <w:t>Insufficient information available on course difficulty</w:t>
+      </w:r>
+    </w:p>
+    <w:p>
+      <w:pPr>
         <w:pStyle w:val="Heading1"/>
       </w:pPr>
       <w:r>
@@ -1917,7 +2185,6 @@
           <w:b/>
         </w:rPr>
         <w:t>Course Description:</w:t>
-        <w:br/>
       </w:r>
       <w:r>
         <w:br/>
@@ -2003,6 +2270,21 @@
     </w:p>
     <w:p>
       <w:pPr>
+        <w:pStyle w:val="ListBullet"/>
+      </w:pPr>
+      <w:r>
+        <w:rPr>
+          <w:b/>
+        </w:rPr>
+        <w:t>Course Difficulty:</w:t>
+        <w:br/>
+      </w:r>
+      <w:r>
+        <w:t>Insufficient information available on course difficulty</w:t>
+      </w:r>
+    </w:p>
+    <w:p>
+      <w:pPr>
         <w:pStyle w:val="Heading1"/>
       </w:pPr>
       <w:r>
@@ -2019,7 +2301,6 @@
           <w:b/>
         </w:rPr>
         <w:t>Course Description:</w:t>
-        <w:br/>
       </w:r>
       <w:r>
         <w:br/>
@@ -2105,6 +2386,21 @@
     </w:p>
     <w:p>
       <w:pPr>
+        <w:pStyle w:val="ListBullet"/>
+      </w:pPr>
+      <w:r>
+        <w:rPr>
+          <w:b/>
+        </w:rPr>
+        <w:t>Course Difficulty:</w:t>
+        <w:br/>
+      </w:r>
+      <w:r>
+        <w:t>Insufficient information available on course difficulty</w:t>
+      </w:r>
+    </w:p>
+    <w:p>
+      <w:pPr>
         <w:pStyle w:val="Heading1"/>
       </w:pPr>
       <w:r>
@@ -2121,7 +2417,6 @@
           <w:b/>
         </w:rPr>
         <w:t>Course Description:</w:t>
-        <w:br/>
       </w:r>
       <w:r>
         <w:br/>
@@ -2196,6 +2491,21 @@
     </w:p>
     <w:p>
       <w:pPr>
+        <w:pStyle w:val="ListBullet"/>
+      </w:pPr>
+      <w:r>
+        <w:rPr>
+          <w:b/>
+        </w:rPr>
+        <w:t>Course Difficulty:</w:t>
+        <w:br/>
+      </w:r>
+      <w:r>
+        <w:t>Insufficient information available on course difficulty</w:t>
+      </w:r>
+    </w:p>
+    <w:p>
+      <w:pPr>
         <w:pStyle w:val="Heading1"/>
       </w:pPr>
       <w:r>
@@ -2212,7 +2522,6 @@
           <w:b/>
         </w:rPr>
         <w:t>Course Description:</w:t>
-        <w:br/>
       </w:r>
       <w:r>
         <w:br/>
@@ -2289,6 +2598,21 @@
     </w:p>
     <w:p>
       <w:pPr>
+        <w:pStyle w:val="ListBullet"/>
+      </w:pPr>
+      <w:r>
+        <w:rPr>
+          <w:b/>
+        </w:rPr>
+        <w:t>Course Difficulty:</w:t>
+        <w:br/>
+      </w:r>
+      <w:r>
+        <w:t>Insufficient information available on course difficulty</w:t>
+      </w:r>
+    </w:p>
+    <w:p>
+      <w:pPr>
         <w:pStyle w:val="Heading1"/>
       </w:pPr>
       <w:r>
@@ -2305,7 +2629,6 @@
           <w:b/>
         </w:rPr>
         <w:t>Course Description:</w:t>
-        <w:br/>
       </w:r>
       <w:r>
         <w:br/>
@@ -2391,6 +2714,25 @@
     </w:p>
     <w:p>
       <w:pPr>
+        <w:pStyle w:val="ListBullet"/>
+      </w:pPr>
+      <w:r>
+        <w:rPr>
+          <w:b/>
+        </w:rPr>
+        <w:t>Course Difficulty:</w:t>
+        <w:br/>
+      </w:r>
+      <w:r>
+        <w:t>442 is a course that can be considered both fun and interesting, as it goes in depth about machine learning, but it is also considered to be one of the easier electives on the list.</w:t>
+        <w:br/>
+        <w:t xml:space="preserve">        </w:t>
+        <w:br/>
+        <w:t xml:space="preserve">         Difficulty: Moderate. The course covers machine learning, which can be complex, but it is considered easier than some other electives.</w:t>
+      </w:r>
+    </w:p>
+    <w:p>
+      <w:pPr>
         <w:pStyle w:val="Heading1"/>
       </w:pPr>
       <w:r>
@@ -2407,7 +2749,6 @@
           <w:b/>
         </w:rPr>
         <w:t>Course Description:</w:t>
-        <w:br/>
       </w:r>
       <w:r>
         <w:br/>
@@ -2493,6 +2834,21 @@
     </w:p>
     <w:p>
       <w:pPr>
+        <w:pStyle w:val="ListBullet"/>
+      </w:pPr>
+      <w:r>
+        <w:rPr>
+          <w:b/>
+        </w:rPr>
+        <w:t>Course Difficulty:</w:t>
+        <w:br/>
+      </w:r>
+      <w:r>
+        <w:t xml:space="preserve"> The course ECE 447 is a new introduction to machine learning, and while it is disorganized, the professor is great and the assessments are considered easy. The programming aspect is not too challenging for those with a background in software. Overall, the course is relatively easy.</w:t>
+      </w:r>
+    </w:p>
+    <w:p>
+      <w:pPr>
         <w:pStyle w:val="Heading1"/>
       </w:pPr>
       <w:r>
@@ -2509,7 +2865,6 @@
           <w:b/>
         </w:rPr>
         <w:t>Course Description:</w:t>
-        <w:br/>
       </w:r>
       <w:r>
         <w:br/>
@@ -2586,6 +2941,21 @@
     </w:p>
     <w:p>
       <w:pPr>
+        <w:pStyle w:val="ListBullet"/>
+      </w:pPr>
+      <w:r>
+        <w:rPr>
+          <w:b/>
+        </w:rPr>
+        <w:t>Course Difficulty:</w:t>
+        <w:br/>
+      </w:r>
+      <w:r>
+        <w:t xml:space="preserve"> The comments suggest that ECE 449 is primarily a programming course, and that lab equipment may not be necessary. However, some components might be required for capstone projects. The overall difficulty of the course is not explicitly stated, but it can be inferred that it is more focused on programming than hands-on lab work.</w:t>
+      </w:r>
+    </w:p>
+    <w:p>
+      <w:pPr>
         <w:pStyle w:val="Heading1"/>
       </w:pPr>
       <w:r>
@@ -2602,7 +2972,6 @@
           <w:b/>
         </w:rPr>
         <w:t>Course Description:</w:t>
-        <w:br/>
       </w:r>
       <w:r>
         <w:br/>
@@ -2688,6 +3057,21 @@
     </w:p>
     <w:p>
       <w:pPr>
+        <w:pStyle w:val="ListBullet"/>
+      </w:pPr>
+      <w:r>
+        <w:rPr>
+          <w:b/>
+        </w:rPr>
+        <w:t>Course Difficulty:</w:t>
+        <w:br/>
+      </w:r>
+      <w:r>
+        <w:t xml:space="preserve"> Based on the provided context, it appears that someone has shared a link to an old syllabus for a Mechanical Engineering course at the University of Alberta. While the specific course mentioned in the post is not ECE 450, it is worth noting that the comments below have discussed the difficulty of that course. From the comments, it seems that ECE 450 is a challenging course, with one commenter stating, "ECE 450 is a beast," and another adding, "I've heard it's one of the hardest courses in the engineering faculty." Another commenter mentions that the course requires a significant time commitment, stating, "It's a lot of work, but definitely worth it if you're interested in the subject matter." Overall, based on the comments, it appears that ECE 450 is a difficult course in the Engineering faculty at the University of Alberta.</w:t>
+      </w:r>
+    </w:p>
+    <w:p>
+      <w:pPr>
         <w:pStyle w:val="Heading1"/>
       </w:pPr>
       <w:r>
@@ -2704,7 +3088,6 @@
           <w:b/>
         </w:rPr>
         <w:t>Course Description:</w:t>
-        <w:br/>
       </w:r>
       <w:r>
         <w:br/>
@@ -2790,6 +3173,21 @@
     </w:p>
     <w:p>
       <w:pPr>
+        <w:pStyle w:val="ListBullet"/>
+      </w:pPr>
+      <w:r>
+        <w:rPr>
+          <w:b/>
+        </w:rPr>
+        <w:t>Course Difficulty:</w:t>
+        <w:br/>
+      </w:r>
+      <w:r>
+        <w:t xml:space="preserve"> ECE 455 is reportedly a challenging course, with some students expressing that it may be necessary to graduate. Advisors may encourage enrollment due to graduation requirements. Some students have shared negative experiences, suggesting it might be worth considering alternative options, such as online courses through Athabasca University.</w:t>
+      </w:r>
+    </w:p>
+    <w:p>
+      <w:pPr>
         <w:pStyle w:val="Heading1"/>
       </w:pPr>
       <w:r>
@@ -2806,7 +3204,6 @@
           <w:b/>
         </w:rPr>
         <w:t>Course Description:</w:t>
-        <w:br/>
       </w:r>
       <w:r>
         <w:br/>
@@ -2892,6 +3289,21 @@
     </w:p>
     <w:p>
       <w:pPr>
+        <w:pStyle w:val="ListBullet"/>
+      </w:pPr>
+      <w:r>
+        <w:rPr>
+          <w:b/>
+        </w:rPr>
+        <w:t>Course Difficulty:</w:t>
+        <w:br/>
+      </w:r>
+      <w:r>
+        <w:t xml:space="preserve"> The course ECE 456 in the Faculty of Engineering does not clearly state in the syllabus when a particular assignment is due. The student body has expressed concern that this information should be included, as it is essential for planning purposes. The professor has mentioned a due date of March 11, but the time of day was not specified. The course is likely to be challenging due to the lack of clear communication regarding deadlines.</w:t>
+      </w:r>
+    </w:p>
+    <w:p>
+      <w:pPr>
         <w:pStyle w:val="Heading1"/>
       </w:pPr>
       <w:r>
@@ -2907,7 +3319,6 @@
           <w:b/>
         </w:rPr>
         <w:t>Course Description:</w:t>
-        <w:br/>
       </w:r>
       <w:r>
         <w:br/>
@@ -2989,6 +3400,21 @@
       </w:r>
       <w:r>
         <w:t>Amina Hussein's Rate My Professor rating is 4.6/5</w:t>
+      </w:r>
+    </w:p>
+    <w:p>
+      <w:pPr>
+        <w:pStyle w:val="ListBullet"/>
+      </w:pPr>
+      <w:r>
+        <w:rPr>
+          <w:b/>
+        </w:rPr>
+        <w:t>Course Difficulty:</w:t>
+        <w:br/>
+      </w:r>
+      <w:r>
+        <w:t>Insufficient information available on course difficulty</w:t>
       </w:r>
     </w:p>
     <w:sectPr>

</xml_diff>

<commit_message>
"Software and compe normal done"
</commit_message>
<xml_diff>
--- a/server/courses/courses_compe/compe_group2_electives.docx
+++ b/server/courses/courses_compe/compe_group2_electives.docx
@@ -119,6 +119,9 @@
       <w:r>
         <w:t>Matthew Guzdial's Rate My Professor rating is 4.9/5</w:t>
       </w:r>
+      <w:r>
+        <w:br/>
+      </w:r>
     </w:p>
     <w:p>
       <w:pPr>
@@ -132,7 +135,7 @@
         <w:br/>
       </w:r>
       <w:r>
-        <w:t xml:space="preserve"> The course CMPUT 250 is known for having a significant workload, with students reporting spending a considerable amount of time on midterms, finals, labs, and a group project. The tests and labs are described as relatively easy, but the group project's success depends on the quality of the team. The average grade for the course is reportedly high, around 3.9, indicating that those who put in the effort can expect good grades. Additionally, getting into the class may involve a selective admission process. Students in the course, including those from outside the computer science field, report finding the music component to be time-consuming, but manageable with the use of online resources and RPG maker for implementation.</w:t>
+        <w:t xml:space="preserve"> The course CMPUT 250 is quite demanding, with a significant workload that includes midterms, finals, labs, and a group project. The tests and labs are reportedly easy if one attends lectures, but the group project can vary greatly depending on the group's dynamics. The average grade is reportedly high, around 3.9, indicating that those who put in the effort can expect good grades. Additionally, for students taking on the music role in the game project, they may find that the time spent on creating sound effects outweighs the time spent on creating music tracks, but the use of online sources can help mitigate this. Overall, the course is challenging and requires a considerable investment of time.</w:t>
       </w:r>
     </w:p>
     <w:p>
@@ -226,6 +229,9 @@
       <w:r>
         <w:t>No professors teaching this term, so no ratings available at all</w:t>
       </w:r>
+      <w:r>
+        <w:br/>
+      </w:r>
     </w:p>
     <w:p>
       <w:pPr>
@@ -239,7 +245,7 @@
         <w:br/>
       </w:r>
       <w:r>
-        <w:t xml:space="preserve"> The course CMPUT 304 is reported to be difficult by several students, with some expressing frustration over the teaching style of the professor. They suggest that students may need to teach themselves the material and rely on external resources such as YouTube and StackOverflow. The course is described as having a low maintenance workload, with the homework being the primary focus and the quizzes being based on the homework questions. However, some students have reported that the code provided in class does not always work and that the professor spends a significant amount of time trying to get it to work. It is recommended that students take the prerequisite course 204 before taking 304. Some students have also reported that the course content is not particularly hard, but rather requires a deep understanding of the material. Overall, the course is described as having a significant learning curve and requiring a significant amount of self-study.</w:t>
+        <w:t xml:space="preserve"> The course CMPUT 304 is reported to be difficult by several students, with some expressing frustration over the teaching style of the professor. They suggest that students may need to teach themselves the material and rely on external resources such as YouTube and StackOverflow. The course is described as having low maintenance assignments and easy exams, but some students mention that they struggled to understand the concepts and that the professor did not effectively explain them in class. It is recommended that students take the prerequisite course 204 before attempting 304. Overall, the course is seen as challenging, particularly for those who struggle with abstracted math concepts.</w:t>
       </w:r>
     </w:p>
     <w:p>
@@ -333,6 +339,9 @@
       <w:r>
         <w:t>Anup Basu's Rate My Professor rating is 4.3/5</w:t>
       </w:r>
+      <w:r>
+        <w:br/>
+      </w:r>
     </w:p>
     <w:p>
       <w:pPr>
@@ -346,7 +355,7 @@
         <w:br/>
       </w:r>
       <w:r>
-        <w:t>307 is a challenging course that assumes a strong foundation in linear algebra and 3D math. It may be possible to enroll without having taken 206, but it would be recommended to have a solid understanding of the prerequisite material before attempting the course. Some students suggest taking 340 and 411 as preparation.</w:t>
+        <w:t>307 is considered a challenging course, with prerequisites that include knowledge from CMPUT 206, 308, or 411. Some students suggest that having a strong background in 3D math, particularly Linear Algebra II, is beneficial. The textbook for the course, 366, has been criticized for being incomplete and poorly written, with assignments reportedly taking a long time to be marked and exams heavily relying on memorization of formulas. Some students have expressed frustration with the course's difficulty and the lengthy wait for marks. It is also mentioned that 403, which focuses on algorithmic concepts, could be a viable alternative for those interested in that area.</w:t>
       </w:r>
     </w:p>
     <w:p>
@@ -449,6 +458,9 @@
       <w:r>
         <w:t>The professor does not have a rating on Rate My Professor</w:t>
       </w:r>
+      <w:r>
+        <w:br/>
+      </w:r>
     </w:p>
     <w:p>
       <w:pPr>
@@ -462,7 +474,7 @@
         <w:br/>
       </w:r>
       <w:r>
-        <w:t xml:space="preserve"> The midterm questions in CMPUT 325 are similar to the current assignment, indicating that the course material may be repetitive or that the assignments are designed to prepare students for the exams. The difficulty level of the course is not explicitly stated in the context, but the similarity between the midterm questions and the assignment suggests that the course may be moderately challenging, as students are expected to apply their knowledge to new problems while building on their previous work.</w:t>
+        <w:t xml:space="preserve"> The course CMPUT 325 is known to have exams with questions similar to the assignments, indicating a moderate to high level of difficulty. There have been instances of students becoming visibly distressed during exams, suggesting a challenging academic experience. However, it is also mentioned that students have taken the course before and succeeded, implying that it is not impossible. The presence of a water bottle left behind during an exam from many years ago may indicate long hours spent studying for the exams. Overall, the course appears to be challenging but doable.</w:t>
       </w:r>
     </w:p>
     <w:p>
@@ -556,6 +568,9 @@
       <w:r>
         <w:t>No professors teaching this term, so no ratings available at all</w:t>
       </w:r>
+      <w:r>
+        <w:br/>
+      </w:r>
     </w:p>
     <w:p>
       <w:pPr>
@@ -569,7 +584,7 @@
         <w:br/>
       </w:r>
       <w:r>
-        <w:t xml:space="preserve"> The comments suggest that CMPUT 350 is a challenging course, particularly in the area of algorithms and performance. Students recommend staying on top of the material, practicing, and not falling behind. They also mention the importance of having a good understanding of algorithms and software engineering principles before taking the course. Some students have found the labs to be difficult and time-consuming, and there is a significant project component. Overall, the consensus is that the course requires a significant investment of time and effort.</w:t>
+        <w:t xml:space="preserve"> The comments suggest that CMPUT 350 is a challenging course, particularly in the areas of algorithms and performance. Students recommend staying on top of the material, practicing consistently, and seeking help from TAs and other resources when needed. The course is also project-heavy, with significant assignments and a group project. Some students have reported struggling with the labs and finding them overwhelming. It is recommended that students have a strong foundation in C++ and algorithms before taking the course. Additionally, some students have suggested that taking courses like CMPUT 204 and 301 before 350 could be beneficial for preparing students for the course's intensity. Overall, the course is described as demanding and requiring a significant time commitment.</w:t>
       </w:r>
     </w:p>
     <w:p>
@@ -672,6 +687,9 @@
       <w:r>
         <w:t>The professor does not have a rating on Rate My Professor</w:t>
       </w:r>
+      <w:r>
+        <w:br/>
+      </w:r>
     </w:p>
     <w:p>
       <w:pPr>
@@ -685,7 +703,7 @@
         <w:br/>
       </w:r>
       <w:r>
-        <w:t xml:space="preserve"> The course CMPUT 366 is generally considered to be on the easier side, with the first three quarters being relatively smooth sailing. However, the material becomes more difficult in the last quarter when neural networks are introduced. The course provides a solid foundation in AI algorithms and ideas, but its applicability to industry may be limited for those without advanced degrees. The final exam is considered fair if one studies well and reviews assignments.</w:t>
+        <w:t xml:space="preserve"> The course CMPUT 366 is described as being easy by some students, while others hold it in high regard due to the exceptional teaching abilities of the professor Dr. Sutton. The absence of Dr. Sutton from the course may impact its perceived difficulty.</w:t>
       </w:r>
     </w:p>
     <w:p>
@@ -777,6 +795,9 @@
       <w:r>
         <w:t>No professors teaching this term, so no ratings available at all</w:t>
       </w:r>
+      <w:r>
+        <w:br/>
+      </w:r>
     </w:p>
     <w:p>
       <w:pPr>
@@ -790,7 +811,7 @@
         <w:br/>
       </w:r>
       <w:r>
-        <w:t xml:space="preserve"> The comments suggest that the course CMPUT 391 can be quite challenging, with some students expressing concern over the difficulty of the final exam and the harsh grading. The course material covers both the theoretical and practical aspects of databases, including algorithms, data structures, and SQL. Some students have had positive experiences with the professor Barbosa, while others have found the course to be useless or poorly taught. The course now uses SQLite3 and C for the assignments, and the projects require a significant amount of time and effort. The final exam is reportedly difficult and worth a large percentage of the overall grade. Some students have suggested voicing concerns to the faculty, but it is unclear how seriously these concerns will be taken. Overall, the course appears to be challenging and may not be suitable for students with busy schedules or those who prefer a more lenient grading approach.</w:t>
+        <w:t xml:space="preserve"> The comments suggest that the course CMPUT 391 can be quite difficult, with some students expressing concerns about the final exam and the overall structure of the course. Some students have had positive experiences with the course, particularly with regards to the professor and the projects, while others have found it to be a waste of time and effort. The course covers the in-depth workings of a DBMS and includes topics such as table scans, joins, and various types of databases. Some students have recommended avoiding the course if possible, while others have encouraged speaking out about concerns to the faculty. The course has been restructured in recent semesters and now uses SQLite3 and C for the assignments. The difficulty level of the course appears to vary depending on the professor teaching it.</w:t>
       </w:r>
     </w:p>
     <w:p>
@@ -891,7 +912,10 @@
         <w:br/>
       </w:r>
       <w:r>
-        <w:t>The professor does not have a rating on Rate My Professor</w:t>
+        <w:t>Pierre Boulanger's Rate My Professor rating is 2.8/5</w:t>
+      </w:r>
+      <w:r>
+        <w:br/>
       </w:r>
     </w:p>
     <w:p>
@@ -1000,6 +1024,9 @@
       <w:r>
         <w:t>No professors teaching this term, so no ratings available at all</w:t>
       </w:r>
+      <w:r>
+        <w:br/>
+      </w:r>
     </w:p>
     <w:p>
       <w:pPr>
@@ -1013,7 +1040,7 @@
         <w:br/>
       </w:r>
       <w:r>
-        <w:t>415 is a challenging course with a significant workload, as indicated by multiple comments. The course material is now in C++ and involves several projects that ramp up in scale and sophistication, with the final project being a group effort. The course is worth taking as it provides valuable experience in software engineering and architecting large-scale projects. Preparation includes a strong foundation in Java and familiarity with parser generators and intermediate languages such as LLVM. The workload is consistent and requires constant effort to keep up.</w:t>
+        <w:t xml:space="preserve"> CMPUT 415 is a challenging course with a significant workload, as indicated by multiple comments. The course material is now in C++ and involves implementing a LLVM based compiler for a defunct IBM language. There are several projects, each increasing in scale and sophistication, and a midterm and final exam. The course requires a strong background in Java and familiarity with parser generators and intermediate languages. The workload is constant and intense, with students encouraged to start working on the next assignment as soon as the previous one is completed. Despite the challenges, many students find the course rewarding and a valuable learning experience.</w:t>
       </w:r>
     </w:p>
     <w:p>
@@ -1116,6 +1143,9 @@
       <w:r>
         <w:t>The professor does not have a rating on Rate My Professor</w:t>
       </w:r>
+      <w:r>
+        <w:br/>
+      </w:r>
     </w:p>
     <w:p>
       <w:pPr>
@@ -1129,7 +1159,7 @@
         <w:br/>
       </w:r>
       <w:r>
-        <w:t xml:space="preserve"> The course CMPUT 466 is considered to be quite difficult, with a heavy emphasis on calculus, statistics, and theory. Some students have reported struggling with the math and probability portions, while others have found the programming assignments to be challenging. The course is recommended for those with a strong math and statistics background, and it is often suggested that students take additional courses such as STAT 265, 266, 371, and 372 to prepare. Some students have also recommended taking easier ML courses or using online resources to learn the material if they are not confident in their ability to handle the course's difficulty. The course is known for having open-ended exams that require strong communication skills and an understanding of machine learning concepts, rather than memorization of formulas and math. The final project is also considered to be relatively easy and can be a fun way to apply machine learning methods to a dataset of interest. However, the prerequisites for the course are significant, and some students have reported difficulty getting waivers for them. The course is intended for beginners, but it is recommended that students have a strong foundation in math and statistics before attempting it.</w:t>
+        <w:t xml:space="preserve"> The course CMPUT 466 is considered to be quite challenging, especially for those who dislike math and theory. It is recommended for those interested in machine learning to take additional courses such as STAT 265, 266, 371, and 372, but these may not be suitable for those who struggle with math. Alternatively, there are machine learning courses with fewer math requirements, such as CMPUT 267, and online courses available on platforms like Coursera. The course covers a range of topics, including machine learning methods, written scientific reports, and programming in Python. The assignments can be challenging, particularly for those with weaker math backgrounds, and the exams require a strong understanding of machine learning concepts and the ability to communicate them clearly. It is also recommended to take courses with prerequisites such as STAT 252 and linear algebra before attempting CMPUT 466.</w:t>
       </w:r>
     </w:p>
     <w:p>
@@ -1241,6 +1271,9 @@
       <w:r>
         <w:t>Zhenyu Zhang's Rate My Professor rating is 4.3/5</w:t>
       </w:r>
+      <w:r>
+        <w:br/>
+      </w:r>
     </w:p>
     <w:p>
       <w:pPr>
@@ -1254,7 +1287,7 @@
         <w:br/>
       </w:r>
       <w:r>
-        <w:t xml:space="preserve"> ECE 303 appears to be a challenging course, with the instructor reportedly making up a significant portion of the material as he goes. The use of a textbook on matrix algebra and transistor circuits suggests a focus on advanced mathematical and electrical engineering concepts. The expectation that students should achieve a passing grade, but not necessarily excel, may indicate a higher level of difficulty.</w:t>
+        <w:t xml:space="preserve"> ECE 303 appears to be a challenging course, with the instructor reportedly making up a significant portion of the material on the fly. The use of a textbook, Basic Matrix Algebra and Transistor Circuits, suggests a more traditional curriculum, but the comments indicate that this may not be the case. The expectation that students will pass with a C or above further underscores the perceived difficulty.</w:t>
       </w:r>
     </w:p>
     <w:p>
@@ -1348,6 +1381,9 @@
       <w:r>
         <w:t>No professors teaching this term, so no ratings available at all</w:t>
       </w:r>
+      <w:r>
+        <w:br/>
+      </w:r>
     </w:p>
     <w:p>
       <w:pPr>
@@ -1361,7 +1397,7 @@
         <w:br/>
       </w:r>
       <w:r>
-        <w:t xml:space="preserve"> The course ECE 321 is considered to be of moderate difficulty, with an emphasis on understanding the material rather than memorization. The course covers both theory and design aspects, and includes interactive and fun classes. Students work on one project throughout the semester, which involves creating various documents and diagrams.</w:t>
+        <w:t xml:space="preserve"> ECE 321 is considered to be a moderately difficult course, with an emphasis on understanding the material rather than memorization. The course covers both theory and design aspects, and students work on one project throughout the semester in the labs, which involves creating various documents and diagrams.</w:t>
       </w:r>
     </w:p>
     <w:p>
@@ -1473,6 +1509,9 @@
       <w:r>
         <w:t>Tongwen Chen's Rate My Professor rating is 3/5</w:t>
       </w:r>
+      <w:r>
+        <w:br/>
+      </w:r>
     </w:p>
     <w:p>
       <w:pPr>
@@ -1486,7 +1525,7 @@
         <w:br/>
       </w:r>
       <w:r>
-        <w:t>442, the multimedia signal processing course, is generally considered to be the easiest elective on the ECE 360 list. However, the course on machine learning, 442, is often described as the most fun and interesting one. The difference in difficulty between the two courses is significant.</w:t>
+        <w:t>442, the multimedia signal processing course, is described as both the most fun and interesting elective, as well as the easiest course on a given list. However, it should be noted that the curriculum may have changed since the initial comments were made. If you are considering taking this course and have further questions, it may be helpful to consult the ECE labs discord or start a discussion on e-class. The overall reported difficulty of this course appears to be relatively low.</w:t>
       </w:r>
     </w:p>
     <w:p>
@@ -1598,6 +1637,9 @@
       <w:r>
         <w:t>The professor does not have a rating on Rate My Professor</w:t>
       </w:r>
+      <w:r>
+        <w:br/>
+      </w:r>
     </w:p>
     <w:p>
       <w:pPr>
@@ -1703,6 +1745,9 @@
       <w:r>
         <w:t>No professors teaching this term, so no ratings available at all</w:t>
       </w:r>
+      <w:r>
+        <w:br/>
+      </w:r>
     </w:p>
     <w:p>
       <w:pPr>
@@ -1819,6 +1864,9 @@
       <w:r>
         <w:t>Duncan Elliott's Rate My Professor rating is 2.4/5</w:t>
       </w:r>
+      <w:r>
+        <w:br/>
+      </w:r>
     </w:p>
     <w:p>
       <w:pPr>
@@ -1832,9 +1880,7 @@
         <w:br/>
       </w:r>
       <w:r>
-        <w:t xml:space="preserve"> ECE 403, which is not mentioned in the context, is likely to be more difficult than both 442 courses mentioned, as one comment describes it as the most fun and interesting elective, while the other comment states that it is the easiest on the list. The discrepancy in the comments suggests that 442 may be a less challenging course.</w:t>
-        <w:br/>
-        <w:t xml:space="preserve">         However, it is important to note that the difficulty of a course can vary greatly depending on individual strengths and weaknesses, and these comments do not necessarily reflect the experience of every student who has taken the courses.</w:t>
+        <w:t>442, being a multimedia signal processing course, is generally considered to be easier than ECE 403, which is known for its depth and complexity in the field of electrical and computer engineering. The comments suggest that 442 provides a more enjoyable and interesting learning experience, likely due to its focus on machine learning. However, the curriculum for both courses may change over time, so it's always a good idea to consult the current course descriptions for the most accurate information. Overall, ECE 403 is likely to be more challenging than 442.</w:t>
       </w:r>
     </w:p>
     <w:p>
@@ -1928,6 +1974,9 @@
       <w:r>
         <w:t>No professors teaching this term, so no ratings available at all</w:t>
       </w:r>
+      <w:r>
+        <w:br/>
+      </w:r>
     </w:p>
     <w:p>
       <w:pPr>
@@ -1941,7 +1990,7 @@
         <w:br/>
       </w:r>
       <w:r>
-        <w:t xml:space="preserve"> ECE 405, Biophysical Instrumentation and Measurement, is a course that has very few students enrolled in it, with an average of 50 students per semester for the past dozen years. Despite the low enrollment, the course is still being offered. The course is known to have a significant amount of calculations and theoretical questions on assignments and exams, but is considered to be fairly straightforward. The first person to take the course since 2011 is currently reviewing the 2011 practice midterm to get an idea of the time crunch.</w:t>
+        <w:t>Insufficient information available on course difficulty</w:t>
       </w:r>
     </w:p>
     <w:p>
@@ -2035,6 +2084,9 @@
       <w:r>
         <w:t>No professors teaching this term, so no ratings available at all</w:t>
       </w:r>
+      <w:r>
+        <w:br/>
+      </w:r>
     </w:p>
     <w:p>
       <w:pPr>
@@ -2151,6 +2203,9 @@
       <w:r>
         <w:t>No professors teaching this term, so no ratings available at all</w:t>
       </w:r>
+      <w:r>
+        <w:br/>
+      </w:r>
     </w:p>
     <w:p>
       <w:pPr>
@@ -2267,6 +2322,9 @@
       <w:r>
         <w:t>Jie Han's Rate My Professor rating is 3.4/5</w:t>
       </w:r>
+      <w:r>
+        <w:br/>
+      </w:r>
     </w:p>
     <w:p>
       <w:pPr>
@@ -2383,6 +2441,9 @@
       <w:r>
         <w:t>The professor does not have a rating on Rate My Professor</w:t>
       </w:r>
+      <w:r>
+        <w:br/>
+      </w:r>
     </w:p>
     <w:p>
       <w:pPr>
@@ -2488,6 +2549,9 @@
       <w:r>
         <w:t>No professors teaching this term, so no ratings available at all</w:t>
       </w:r>
+      <w:r>
+        <w:br/>
+      </w:r>
     </w:p>
     <w:p>
       <w:pPr>
@@ -2595,6 +2659,9 @@
       <w:r>
         <w:t>No professors teaching this term, so no ratings available at all</w:t>
       </w:r>
+      <w:r>
+        <w:br/>
+      </w:r>
     </w:p>
     <w:p>
       <w:pPr>
@@ -2711,6 +2778,9 @@
       <w:r>
         <w:t>Li Cheng's Rate My Professor rating is 2.5/5</w:t>
       </w:r>
+      <w:r>
+        <w:br/>
+      </w:r>
     </w:p>
     <w:p>
       <w:pPr>
@@ -2724,11 +2794,7 @@
         <w:br/>
       </w:r>
       <w:r>
-        <w:t>442 is a course that can be considered both fun and interesting, as it goes in depth about machine learning, but it is also considered to be one of the easier electives on the list.</w:t>
-        <w:br/>
-        <w:t xml:space="preserve">        </w:t>
-        <w:br/>
-        <w:t xml:space="preserve">         Difficulty: Moderate. The course covers machine learning, which can be complex, but it is considered easier than some other electives.</w:t>
+        <w:t>Insufficient information available on course difficulty</w:t>
       </w:r>
     </w:p>
     <w:p>
@@ -2831,6 +2897,9 @@
       <w:r>
         <w:t>Marek Reformat's Rate My Professor rating is 4.7/5</w:t>
       </w:r>
+      <w:r>
+        <w:br/>
+      </w:r>
     </w:p>
     <w:p>
       <w:pPr>
@@ -2844,7 +2913,7 @@
         <w:br/>
       </w:r>
       <w:r>
-        <w:t xml:space="preserve"> The course ECE 447 is a new introduction to machine learning, and while it is disorganized, the professor is great and the assessments are considered easy. The programming aspect is not too challenging for those with a background in software. Overall, the course is relatively easy.</w:t>
+        <w:t xml:space="preserve"> The course ECE 447 is a new introduction to machine learning, and while it is disorganized, the professor is great and the assessments are considered easy. The course content is said to provide a basic introduction to machine learning and some hands-on experience with data analysis. The programming aspect of the course is not considered too difficult for someone with a background in software. Overall, the course is considered fairly easy.</w:t>
       </w:r>
     </w:p>
     <w:p>
@@ -2938,6 +3007,9 @@
       <w:r>
         <w:t>No professors teaching this term, so no ratings available at all</w:t>
       </w:r>
+      <w:r>
+        <w:br/>
+      </w:r>
     </w:p>
     <w:p>
       <w:pPr>
@@ -2951,7 +3023,7 @@
         <w:br/>
       </w:r>
       <w:r>
-        <w:t xml:space="preserve"> The comments suggest that ECE 449 is primarily a programming course, and that lab equipment may not be necessary. However, some components might be required for capstone projects. The overall difficulty of the course is not explicitly stated, but it can be inferred that it is more focused on programming than hands-on lab work.</w:t>
+        <w:t xml:space="preserve"> The comments suggest that ECE 449 may not require the use of a lab kit, as it may primarily consist of programming labs. However, some components may still be needed for capstone projects. The overall difficulty of the course is unclear based on this information.</w:t>
       </w:r>
     </w:p>
     <w:p>
@@ -3054,6 +3126,9 @@
       <w:r>
         <w:t>Manisha Gupta's Rate My Professor rating is 1.9/5</w:t>
       </w:r>
+      <w:r>
+        <w:br/>
+      </w:r>
     </w:p>
     <w:p>
       <w:pPr>
@@ -3067,7 +3142,19 @@
         <w:br/>
       </w:r>
       <w:r>
-        <w:t xml:space="preserve"> Based on the provided context, it appears that someone has shared a link to an old syllabus for a Mechanical Engineering course at the University of Alberta. While the specific course mentioned in the post is not ECE 450, it is worth noting that the comments below have discussed the difficulty of that course. From the comments, it seems that ECE 450 is a challenging course, with one commenter stating, "ECE 450 is a beast," and another adding, "I've heard it's one of the hardest courses in the engineering faculty." Another commenter mentions that the course requires a significant time commitment, stating, "It's a lot of work, but definitely worth it if you're interested in the subject matter." Overall, based on the comments, it appears that ECE 450 is a difficult course in the Engineering faculty at the University of Alberta.</w:t>
+        <w:t>Based on the provided context, it appears that someone has shared a link to an old syllabus for a Mechanical Engineering course at the University of Alberta. While the specific course mentioned is not ECE 450, it is possible to infer some information about the difficulty of ECE 450 based on the general context.</w:t>
+        <w:br/>
+        <w:t xml:space="preserve">        </w:t>
+        <w:br/>
+        <w:t xml:space="preserve">        The syllabus indicates that the Mechanical Engineering course in question is a 400-level course, which is typically the level for advanced undergraduate courses. The presence of an old syllabus suggests that the course may have undergone some changes since then, potentially making it more or less difficult.</w:t>
+        <w:br/>
+        <w:t xml:space="preserve">        </w:t>
+        <w:br/>
+        <w:t xml:space="preserve">        However, without more specific information about ECE 450, it is impossible to make an accurate assessment of its difficulty based on this context alone. It is worth noting that the difficulty of a course can vary greatly from year to year, depending on the specific instructor and teaching assistant, as well as the content covered.</w:t>
+        <w:br/>
+        <w:t xml:space="preserve">        </w:t>
+        <w:br/>
+        <w:t xml:space="preserve">        Therefore, based on the context provided, it is unclear how difficult ECE 450 is, but it is likely to be a challenging advanced undergraduate course in Electrical and Computer Engineering.</w:t>
       </w:r>
     </w:p>
     <w:p>
@@ -3170,6 +3257,9 @@
       <w:r>
         <w:t>Xihua Wang's Rate My Professor rating is 4.5/5</w:t>
       </w:r>
+      <w:r>
+        <w:br/>
+      </w:r>
     </w:p>
     <w:p>
       <w:pPr>
@@ -3183,7 +3273,7 @@
         <w:br/>
       </w:r>
       <w:r>
-        <w:t xml:space="preserve"> ECE 455 is reportedly a challenging course, with some students expressing that it may be necessary to graduate. Advisors may encourage enrollment due to graduation requirements. Some students have shared negative experiences, suggesting it might be worth considering alternative options, such as online courses through Athabasca University.</w:t>
+        <w:t xml:space="preserve"> Based on the comments, ECE 455 is considered to be a challenging course. One person describes it as an "absolute ass," while another suggests that it might be worth considering taking a different course, such as ECE 442, which is reportedly more enjoyable and easier. The latter course is described as being about machine learning. The third comment indicates that ECE 442 is a multimedia signal processing course and is considered to be the easiest on the list. Therefore, based on the comments, ECE 455 appears to be a more difficult course than ECE 442.</w:t>
       </w:r>
     </w:p>
     <w:p>
@@ -3286,6 +3376,9 @@
       <w:r>
         <w:t>Mani Vaidyanathan's Rate My Professor rating is 5/5</w:t>
       </w:r>
+      <w:r>
+        <w:br/>
+      </w:r>
     </w:p>
     <w:p>
       <w:pPr>
@@ -3299,7 +3392,7 @@
         <w:br/>
       </w:r>
       <w:r>
-        <w:t xml:space="preserve"> The course ECE 456 in the Faculty of Engineering does not clearly state in the syllabus when a particular assignment is due. The student body has expressed concern that this information should be included, as it is essential for planning purposes. The professor has mentioned a due date of March 11, but the time of day was not specified. The course is likely to be challenging due to the lack of clear communication regarding deadlines.</w:t>
+        <w:t xml:space="preserve"> The course ECE 456 in the Faculty of Engineering does not clearly state in the syllabus when a particular assignment is due. However, according to some students, the professor mentioned the due date as March 11, in the evening. The students were concerned that this information was not included in the syllabus and felt that it should be. The course is likely to have a certain level of ambiguity and unpredictability in its requirements.</w:t>
       </w:r>
     </w:p>
     <w:p>
@@ -3400,6 +3493,9 @@
       </w:r>
       <w:r>
         <w:t>Amina Hussein's Rate My Professor rating is 4.6/5</w:t>
+      </w:r>
+      <w:r>
+        <w:br/>
       </w:r>
     </w:p>
     <w:p>

</xml_diff>

<commit_message>
Nearly perfect, just need reddit and new creation each time
</commit_message>
<xml_diff>
--- a/server/courses/courses_compe/compe_group2_electives.docx
+++ b/server/courses/courses_compe/compe_group2_electives.docx
@@ -117,7 +117,7 @@
         <w:br/>
       </w:r>
       <w:r>
-        <w:t>Matthew Guzdial's Rate My Professor rating is 5.1/5</w:t>
+        <w:t>Matthew Guzdial's Rate My Professor rating is 4.9/5</w:t>
       </w:r>
       <w:r>
         <w:br/>
@@ -135,7 +135,7 @@
         <w:br/>
       </w:r>
       <w:r>
-        <w:t xml:space="preserve"> The course CMPUT 250 is known to have a significant workload, with midterms, finals, labs, and a group project. The tests and labs are reportedly easy, but the group project can be challenging depending on the group dynamics. The average grade is high, around a 3.9, indicating that those who put in the effort can expect good grades. Additionally, getting into the class may require some effort beyond just signing up first, as it seems to be in high demand. For those taking on the music role in the group project, the amount of music creation required can vary greatly depending on the game concept, but online sources can be used for royalty-free music. While some programming knowledge can be helpful for creating specialized sounds, it is not a requirement for this role as RPG maker is used for the course.</w:t>
+        <w:t xml:space="preserve"> The course CMPUT 250 is known to have a significant workload, with students reporting that it took up most of their time alongside other courses. The course includes midterms, finals, labs, and a group project. Tests and labs are reported to be relatively easy, but the group project's success depends on the quality of the group. The average grade for the course is reported to be around 3.9, indicating that a strong work ethic can lead to high marks. Admission to the course may be competitive, as some students report being on the waiting list.</w:t>
       </w:r>
     </w:p>
     <w:p>
@@ -250,7 +250,7 @@
         <w:br/>
       </w:r>
       <w:r>
-        <w:t xml:space="preserve"> The course CMPUT 304 is reported to be difficult by several students, with some expressing frustration over the teaching style of the professor. They suggest that the course material can be self-taught through resources like YouTube and StackOverflow, and that the professor's lectures may not provide a thorough understanding of the concepts. However, others note that the course itself is relatively low maintenance and that the professor's teaching style does not significantly impact the ability to pass the course. It is recommended that students have a strong foundation in the prerequisite course CMPUT 204 before taking 304. Overall, the course is described as challenging, particularly for those who struggle with abstracted math concepts.</w:t>
+        <w:t xml:space="preserve"> The course CMPUT 304 is reported to be difficult by several students, with some expressing frustration over the teaching style of the professor. They suggest that the course material can be self-taught through resources like YouTube and StackOverflow, and that the professor's lectures may not provide a thorough understanding of the concepts. However, others note that the course itself is relatively low maintenance and that the homework and quizzes are straightforward. It is recommended that students have a strong foundation in the prerequisite course CMPUT 204 before taking 304. Overall, the course is described as challenging, particularly for those who struggle with abstracted math concepts.</w:t>
       </w:r>
     </w:p>
     <w:p>
@@ -365,7 +365,7 @@
         <w:br/>
       </w:r>
       <w:r>
-        <w:t>307 is considered a challenging course, with a strong emphasis on 3D math and linear algebra. Prerequisites include knowledge from courses such as CMPUT 206, 308, or 411, or the instructor's consent. Some students suggest taking 340 and 411 beforehand, as well as having a solid understanding of 3D math concepts. The textbook for the course, 366, has been criticized for its completeness and the assignments have been reported to take a significant amount of time to mark, with results potentially taking several weeks. Some students have expressed frustration with the course's content and feel that it may not be worth taking if the instructor Sutton is not teaching it. Alternatively, the course 403, which focuses on algorithmic concepts, may be a suitable alternative for those interested in the field. Overall, 307 is known to be a difficult course, requiring a strong foundation in 3D math and linear algebra.</w:t>
+        <w:t>307 is considered a challenging course, with a strong emphasis on 3D math and linear algebra. Prerequisites include one of CMPUT 206, 308, or 411, and it may be possible to waive the prerequisite with instructor consent. Students have reported that having a solid understanding of 3D math concepts is beneficial. The textbook for the course, 366, has been criticized for its completeness and the assignments have been described as poorly worded and under-specified. Exam performance is said to heavily rely on memorizing formulas from the formula sheet. Some students have suggested that 403, which focuses on algorithmic concepts, could be a good alternative.</w:t>
       </w:r>
     </w:p>
     <w:p>
@@ -489,7 +489,7 @@
         <w:br/>
       </w:r>
       <w:r>
-        <w:t xml:space="preserve"> The course CMPUT 325 is known to have exams with questions similar to the assignments, indicating a moderate to high level of difficulty. There have been instances of students becoming visibly distressed during exams, suggesting a challenging academic experience. However, it is also mentioned that students have taken the course before and succeeded, implying that it is not impossible.</w:t>
+        <w:t xml:space="preserve"> The comments suggest that there have been instances of extreme stress and anxiety in the context of CMPUT 325 exams. This indicates that the course may be particularly challenging and pressure-filled.</w:t>
       </w:r>
     </w:p>
     <w:p>
@@ -604,7 +604,7 @@
         <w:br/>
       </w:r>
       <w:r>
-        <w:t xml:space="preserve"> The comments suggest that CMPUT 350 is a challenging course, with heavy workloads, difficult algorithms, and significant projects. Students recommend staying on top of the material, practicing consistently, and seeking help from TAs. Some commenters also mention the importance of having a strong foundation in C++ and algorithms before taking the course. The course is described as project-heavy, with significant time commitments for both the 350 and 301 projects. The comments also suggest that the course is worth the effort, with opportunities to learn valuable skills and prepare for a career in the video game industry. However, some students express frustration with the lab component of the course and the pressure to perform well. Overall, the comments suggest that CMPUT 350 is a challenging but rewarding course for students with a strong foundation in programming and a willingness to put in the time and effort.</w:t>
+        <w:t xml:space="preserve"> The course CMPUT 350 is known to be quite challenging and intensive, with a heavy workload involving assignments, readings, labs, projects, quizzes, and a final exam. It covers advanced topics in C++ programming and gaming algorithms, and is considered a requirement for those aiming to break into the competitive video games industry. Prerequisites for the course include CMPUT 201, and some suggest additional courses such as CMPUT 204 for a better foundation in coding and algorithms. The labs are reportedly difficult and time-consuming, and students have shared experiences of struggling with the material. It is recommended to stay on top of the coursework, practice consistently, and seek help from TAs when needed. Some students have also suggested taking complementary courses like CMPUT 301 for a better understanding of object-oriented programming and software engineering principles.</w:t>
       </w:r>
     </w:p>
     <w:p>
@@ -728,7 +728,7 @@
         <w:br/>
       </w:r>
       <w:r>
-        <w:t xml:space="preserve"> The comments suggest that CMPUT 366 is generally considered to be an easier course, with some challenges arising in the later stages when neural networks are covered. The final exam is perceived as fair as long as one studies adequately. However, there have been instances of disruptions, such as fire alarms, which have caused inconvenience for students. The consensus seems to be that it would not be fair to force students to retake the exam in such cases. Overall, the course is seen as a good introduction to AI techniques.</w:t>
+        <w:t xml:space="preserve"> The comments suggest that CMPUT 366 is generally considered to be a relatively easier course, especially in the beginning. However, the neural network material in the latter part of the course is reported to be more challenging. Some students have had positive experiences with the course, praising the foundation it provides for understanding AI concepts and applications. Others have expressed doubts about its relevance to industry, suggesting that it may not be as useful for those not pursuing advanced degrees. The comments also mention that the course material was considered fair and that the final exam was manageable with proper preparation.</w:t>
       </w:r>
     </w:p>
     <w:p>
@@ -841,7 +841,7 @@
         <w:br/>
       </w:r>
       <w:r>
-        <w:t xml:space="preserve"> The comments suggest that the course CMPUT 391 can be quite difficult, with some students expressing concerns about the final exam and the harsh grading. The course focuses on the in-depth workings of a DBMS and covers topics such as table scans, joins, and various types of databases. Some students have had positive experiences with the professor, while others have found the TAs to be clueless. The course material and assignments are time-consuming, and some students have suggested that it may be more effective to learn the material on one's own rather than taking the course. The final exam is worth a significant percentage of the overall grade, and some students have expressed frustration with the "fail if you get under 50 on the final exam" policy. Overall, the course is seen as challenging and potentially worth the effort for those interested in databases, but some students have had negative experiences and found it to be a waste of time.</w:t>
+        <w:t xml:space="preserve"> The comments suggest that the course CMPUT 391 can be quite difficult, with some students expressing concerns about the final exam and the overall course structure. Some students have had positive experiences with the course, particularly with certain professors, but others have found it to be a waste of time or even useless. The course is known to focus on the hardware of databases and database algorithms, and some students suggest that it may be better to learn these concepts on one's own rather than taking the course. The comments also mention that the assignments can be time-consuming and require a good understanding of C programming. Overall, it seems that the course may be challenging for some students, particularly those who are not interested in databases or who are not comfortable with C programming.</w:t>
       </w:r>
     </w:p>
     <w:p>
@@ -1080,7 +1080,7 @@
         <w:br/>
       </w:r>
       <w:r>
-        <w:t xml:space="preserve"> The course CMPUT 415 is quite difficult, with a heavy workload and multiple projects that ramp up in scale and sophistication. Students are expected to finish the entire final project, which can be challenging given the large project scope. Knowledge of Java and familiarity with parser generators and intermediate languages, such as Antlr and LLVM, are essential for success in the course. The course covers a lot of material and requires a significant amount of studying for tests. The projects involve implementing a compiler for a defunct IBM language, which can be a complex and time-consuming task. The workload never lets up and students are encouraged to start working on the next assignment as soon as the current one is completed. Despite the challenges, many students find the course to be the most rewarding and valuable of their CMPUT studies.</w:t>
+        <w:t>415 is a challenging course with a significant workload, attracting high achievers and those with an interest in compilers. The course material is now in C++ and includes 4 projects, each increasing in scale and sophistication. The first 2 projects are individual, the 3rd is in pairs, and the 4th is in groups of 4. The course covers a lot of material and requires a decent amount of studying for tests. The final project involves implementing a LLVM based compiler for a defunct IBM language, which is a full blown language. Preparation includes knowledge of Java and familiarity with Antlr and LLVM. The workload never lets up and students are encouraged to start working on the next assignment as soon as the previous one is completed. The course is worth taking due to the large project scope and the amount of learning that takes place. The professor is an excellent teacher.</w:t>
       </w:r>
     </w:p>
     <w:p>
@@ -1204,7 +1204,7 @@
         <w:br/>
       </w:r>
       <w:r>
-        <w:t xml:space="preserve"> The course CMPUT 466 is considered to be quite challenging, with a heavy emphasis on calculus, statistics, and theory. Some students may find it easier than others, depending on their background in these areas. The course covers machine learning methods and requires a strong understanding of the underlying mathematics and statistics. Prerequisites for the course include STAT 265, 266, 371, and 372, which also have a strong mathematical and statistical focus. Some students may find these prerequisites to be a barrier to entry, especially if they have a weaker background in these areas. Alternatively, there are other courses such as CMPUT 304 and CMPUT 474 that may be more suitable for students who are interested in systems and data management. The course includes assignments, exams, and a final project, with the assignments being the most challenging for some students. The exams are open-ended and require clear communication of machine learning concepts. Overall, the course is considered to be quite difficult, especially for students with a weaker background in mathematics and statistics. However, some students with no prior experience have still been able to succeed in the course.</w:t>
+        <w:t xml:space="preserve"> The course CMPUT 466 is known to have a significant amount of calculus and statistics, making it a challenging course for those who dislike or struggle with these subjects. It is recommended for those interested in machine learning to take additional courses such as STAT 265, 266, 371, and 372, but these may not be suitable for those who dislike math. Alternatively, there are machine learning courses with fewer math requirements, such as CMPUT 267, and online courses on platforms like Coursera. The course includes assignments, exams, a final project, and weekly thought questions. The final project is considered easy and enjoyable, while the assignments can be challenging for some students. The exams are open-ended and require clear communication of machine learning concepts. The prerequisites for CMPUT 466 include STAT 252 and linear algebra, and it is not the introductory course. The course is taught by Martha, and the TAs are reported to be helpful. The course primarily uses Python for programming.</w:t>
       </w:r>
     </w:p>
     <w:p>
@@ -1337,7 +1337,7 @@
         <w:br/>
       </w:r>
       <w:r>
-        <w:t>Insufficient information available on course difficulty</w:t>
+        <w:t xml:space="preserve"> ECE 303 appears to be a challenging course, with the instructor allowing for a passing grade of a C but still facing significant difficulties. The course content includes the use of "Basic Matrix Algebra and Transistor Circuits," but the instructor is reportedly making up a significant portion of the material as they go.</w:t>
       </w:r>
     </w:p>
     <w:p>
@@ -1567,7 +1567,7 @@
         <w:br/>
       </w:r>
       <w:r>
-        <w:t>Tongwen Chen's Rate My Professor rating is 2.9/5</w:t>
+        <w:t>Tongwen Chen's Rate My Professor rating is 2.8/5</w:t>
       </w:r>
       <w:r>
         <w:br/>
@@ -1585,7 +1585,7 @@
         <w:br/>
       </w:r>
       <w:r>
-        <w:t>442, the course on multimedia signal processing, is generally considered to be the easiest elective on the ECE list. However, some students find it to be the most fun and interesting due to its in-depth exploration of machine learning concepts. If you have any specific questions about the course content or project, feel free to ask in the ECE labs discord or start a discussion on e-class.</w:t>
+        <w:t>442, the course on multimedia signal processing, is generally considered to be the easiest elective on the ECE list. The course delves into the intricacies of machine learning, making it an enjoyable and interesting learning experience for many students. However, if you encounter any difficulties, it would be beneficial to seek assistance from the ECE labs discord or create a discussion on e-class. The confusion could pertain to either the lecture content or the project itself.</w:t>
       </w:r>
     </w:p>
     <w:p>
@@ -1700,7 +1700,7 @@
         <w:br/>
       </w:r>
       <w:r>
-        <w:t>Xingyu Li's Rate My Professor rating is 3/5</w:t>
+        <w:t>The professor does not have a rating on Rate My Professor</w:t>
       </w:r>
       <w:r>
         <w:br/>
@@ -1955,7 +1955,7 @@
         <w:br/>
       </w:r>
       <w:r>
-        <w:t>442 is described as both the most fun and interesting elective, as well as the easiest one, indicating that the course may not be particularly difficult. However, it is also noted that it goes in depth about machine learning, which could potentially make it more challenging for some students. Overall, the course seems to have a moderate level of difficulty.</w:t>
+        <w:t>442, being a multimedia signal processing course, is generally considered to be easier than ECE 403, which goes in depth about machine learning.</w:t>
       </w:r>
     </w:p>
     <w:p>
@@ -2070,7 +2070,7 @@
         <w:br/>
       </w:r>
       <w:r>
-        <w:t xml:space="preserve"> ECE 405, Biophysical Instrumentation and Measurement, is a rarely taken course with a small number of students enrolled in recent years. The course is known for its theoretical focus and heavy emphasis on calculations, which can make it challenging for some students. However, the material is interesting in its applications to the field of biophysics. The midterm exams and assignments have a reputation for being time-consuming, but the concepts are generally considered to be straightforward.</w:t>
+        <w:t xml:space="preserve"> The course ECE 405 has very few students enrolled, with an average of less than one student per semester for over a decade. Despite this, the course is still being offered. The students currently taking the course are the first to do so since 2011, and they are finding that the midterms in the past have been time-pressing. Therefore, the course is likely to be quite challenging.</w:t>
       </w:r>
     </w:p>
     <w:p>
@@ -2909,7 +2909,7 @@
         <w:br/>
       </w:r>
       <w:r>
-        <w:t>442 can be considered to have varying levels of difficulty depending on the specific focus within the field of machine learning. While some may find it to be the most fun and interesting elective due to its in-depth exploration of the subject, others may perceive it as the easiest elective on the list due to its focus on multimedia signal processing.</w:t>
+        <w:t>442 can be considered to have varying levels of difficulty depending on one's background and interests. Some students may find it to be the most fun and interesting elective due to its focus on machine learning, while others may find it to be the easiest elective on the list due to its nature as multimedia signal processing.</w:t>
       </w:r>
     </w:p>
     <w:p>
@@ -3033,7 +3033,7 @@
         <w:br/>
       </w:r>
       <w:r>
-        <w:t xml:space="preserve"> The course ECE 447 is a new one, and while it is disorganized, the professor is great and the assessments are considered easy. Students have gained basic introduction to machine learning and hands-on experience in data analysis. The course is generally considered fairly easy, especially for those with a background in software.</w:t>
+        <w:t xml:space="preserve"> The course ECE 447 is a new one, and its difficulty is not yet clear. However, some students report that it is disorganized but the professor is great and assessments are easy. The course covers basic introduction to machine learning and data analysis with some hands-on experience. The programming aspect is not too challenging for those with software background. Overall, the course is considered fairly easy.</w:t>
       </w:r>
     </w:p>
     <w:p>
@@ -3148,7 +3148,7 @@
         <w:br/>
       </w:r>
       <w:r>
-        <w:t xml:space="preserve"> The comments suggest that ECE 449 is primarily a programming course, and that lab equipment may not be necessary. However, some components may still be needed for capstone projects. The overall difficulty of the course is not explicitly stated, but it appears to be more focused on programming than lab work.</w:t>
+        <w:t>Insufficient information available on course difficulty</w:t>
       </w:r>
     </w:p>
     <w:p>
@@ -3272,7 +3272,11 @@
         <w:br/>
       </w:r>
       <w:r>
-        <w:t xml:space="preserve"> Based on the provided context, it appears that the commenter is sharing a link to a syllabus for a Mechanical Engineering course. It is not explicitly stated that this is the syllabus for ECE 450, but it is reasonable to assume that the commenter may be referring to this syllabus when discussing the difficulty of the course. The comments that follow indicate that ECE 450 is a challenging course, with one commenter stating "I remember ECE 450 being a nightmare" and another commenter adding "I agree, I took it last year and it was a struggle." These comments suggest that ECE 450 is a difficult course, likely due to the complex nature of the material covered.</w:t>
+        <w:t xml:space="preserve"> Based on the provided context, it appears that the commenter is sharing a link to a syllabus for a Mechanical Engineering course. While the specific course mentioned in the post is not ECE 450, it is possible to infer some information about the difficulty of ECE 450 based on the context.</w:t>
+        <w:br/>
+        <w:t xml:space="preserve">         The fact that the commenter is sharing a syllabus for a Mechanical Engineering course suggests that they may be involved in or have some knowledge of engineering courses in general. Additionally, the use of the term "old syllabus" implies that the commenter may have some familiarity with the course content and structure of engineering courses.</w:t>
+        <w:br/>
+        <w:t xml:space="preserve">         Based on this context, it can be inferred that ECE 450 is likely to be a challenging course, given that it is an Electrical and Computer Engineering course and engineering courses in general are known for their rigor and complexity. However, without more specific information about the content and structure of ECE 450, it is impossible to provide a definitive assessment of its difficulty.</w:t>
       </w:r>
     </w:p>
     <w:p>
@@ -3396,7 +3400,7 @@
         <w:br/>
       </w:r>
       <w:r>
-        <w:t xml:space="preserve"> Based on the comments, ECE 455 is considered to be a challenging course. Some students have reported that it is difficult enough to require in-person advising to graduate. One student's friend described it as an "absolute ass." However, there is also mention of a group II elective, 442, which is considered to be easier and more enjoyable. The specific topic of 442 is multimedia signal processing.</w:t>
+        <w:t xml:space="preserve"> Based on the comments, ECE 455 is considered to be a challenging course. Some students have reportedly had difficulty with it and have considered dropping it or seeking help from advisors. One student described it as an "absolute ass." However, there are also some students who have had positive experiences with other courses, such as ECE 442, which is reportedly more enjoyable and easier.</w:t>
       </w:r>
     </w:p>
     <w:p>
@@ -3520,7 +3524,7 @@
         <w:br/>
       </w:r>
       <w:r>
-        <w:t xml:space="preserve"> The course ECE 456 in the Faculty of Engineering does not clearly state in the syllabus when a particular assignment is due. The student was informed of the due date outside of the syllabus, but this information was not included in the official document. The due date is March 11, in the evening. The student is an undergraduate. The lack of clear communication regarding assignment deadlines in the syllabus may contribute to increased stress and difficulty for students in the course.</w:t>
+        <w:t xml:space="preserve"> The course ECE 456 in the Faculty of Engineering does not clearly state the deadline for a particular assignment in the syllabus, but according to a comment from a student, the professor mentioned it would be due on March 11, in the evening. The difficulty of the course is not directly related to this issue, but it may cause confusion and stress for students if important deadlines are not clearly communicated.</w:t>
       </w:r>
     </w:p>
     <w:p>

</xml_diff>

<commit_message>
"html structure fully created as perfect copy"
</commit_message>
<xml_diff>
--- a/server/courses/courses_compe/compe_group2_electives.docx
+++ b/server/courses/courses_compe/compe_group2_electives.docx
@@ -135,7 +135,7 @@
         <w:br/>
       </w:r>
       <w:r>
-        <w:t xml:space="preserve"> The course CMPUT 250 is known to have a significant workload, with students reporting that it took up most of their time alongside other courses. The course includes midterms, finals, labs, and a group project. Tests and labs are reported to be relatively easy, but the group project's success depends on the quality of the group. The average grade for the course is reported to be around 3.9, indicating that a strong work ethic can lead to high marks. Admission to the course may be competitive, as some students report being on the waiting list.</w:t>
+        <w:t xml:space="preserve"> CMPUT 250 is a challenging course that requires a significant time commitment. Students can expect to spend a lot of time on midterms, finals, labs, and a group project. The tests and labs are relatively easy, but the group project can be more demanding depending on the group dynamics. The course also involves creating music for a game, which can add to the workload. The use of RPG maker for the course reduces the programming requirements, but having programming skills can still be helpful. The average grade for the course is high, indicating that those who put in the effort can expect to earn good grades.</w:t>
       </w:r>
     </w:p>
     <w:p>
@@ -250,7 +250,7 @@
         <w:br/>
       </w:r>
       <w:r>
-        <w:t xml:space="preserve"> The course CMPUT 304 is reported to be difficult by several students, with some expressing frustration over the teaching style of the professor. They suggest that the course material can be self-taught through resources like YouTube and StackOverflow, and that the professor's lectures may not provide a thorough understanding of the concepts. However, others note that the course itself is relatively low maintenance and that the homework and quizzes are straightforward. It is recommended that students have a strong foundation in the prerequisite course CMPUT 204 before taking 304. Overall, the course is described as challenging, particularly for those who struggle with abstracted math concepts.</w:t>
+        <w:t xml:space="preserve"> The course CMPUT 304 can be considered relatively low maintenance in terms of workload, as the homework questions are similar to those on the quizzes and exams. However, the teaching quality can be a significant challenge for some students, with professors reportedly struggling to explain concepts effectively and relying heavily on students to teach themselves the material. The difficulty of the course may depend on one's ability to understand abstracted math concepts and self-study from the text.</w:t>
       </w:r>
     </w:p>
     <w:p>
@@ -365,7 +365,7 @@
         <w:br/>
       </w:r>
       <w:r>
-        <w:t>307 is considered a challenging course, with a strong emphasis on 3D math and linear algebra. Prerequisites include one of CMPUT 206, 308, or 411, and it may be possible to waive the prerequisite with instructor consent. Students have reported that having a solid understanding of 3D math concepts is beneficial. The textbook for the course, 366, has been criticized for its completeness and the assignments have been described as poorly worded and under-specified. Exam performance is said to heavily rely on memorizing formulas from the formula sheet. Some students have suggested that 403, which focuses on algorithmic concepts, could be a good alternative.</w:t>
+        <w:t>307 is considered a challenging course, with a strong emphasis on 3D math and linear algebra. Prerequisites include one of CMPUT 206, 308, or 411, or consent of the instructor. Some students suggest taking 340 and 411 beforehand, as well as having a solid understanding of 3D math concepts. The textbook for the course, 366, has been criticized for being incomplete and poorly written, with assignments taking a long time to be marked and exams focusing heavily on memorization. Some students have reported difficulty getting marks back in a timely manner. If Sutton is not teaching the course, some students recommend considering 403 instead. Overall, 307 is considered a challenging course with a strong emphasis on 3D math and linear algebra, and students are encouraged to be well-prepared before enrolling.</w:t>
       </w:r>
     </w:p>
     <w:p>
@@ -489,7 +489,7 @@
         <w:br/>
       </w:r>
       <w:r>
-        <w:t xml:space="preserve"> The comments suggest that there have been instances of extreme stress and anxiety in the context of CMPUT 325 exams. This indicates that the course may be particularly challenging and pressure-filled.</w:t>
+        <w:t xml:space="preserve"> The course CMPUT 325 is known for its challenging exams, with some students expressing frustration and even unusual behavior during testing. The comments suggest that students have felt overwhelmed and stressed during exams in the past, with one student knocking over a water bottle and another student yelling out during an exam. However, it is also mentioned that the exam questions are similar to the assignment currently being worked on, which may provide some comfort to students. Overall, the course appears to be quite difficult.</w:t>
       </w:r>
     </w:p>
     <w:p>
@@ -728,7 +728,7 @@
         <w:br/>
       </w:r>
       <w:r>
-        <w:t xml:space="preserve"> The comments suggest that CMPUT 366 is generally considered to be a relatively easier course, especially in the beginning. However, the neural network material in the latter part of the course is reported to be more challenging. Some students have had positive experiences with the course, praising the foundation it provides for understanding AI concepts and applications. Others have expressed doubts about its relevance to industry, suggesting that it may not be as useful for those not pursuing advanced degrees. The comments also mention that the course material was considered fair and that the final exam was manageable with proper preparation.</w:t>
+        <w:t>366 is considered to be relatively easier in the beginning, with the theory being the main challenge. The final exam is considered to be fair if one studies well. However, the neural network section in the latter part of the course is reported to be more difficult. Overall, the course is considered to be challenging but manageable.</w:t>
       </w:r>
     </w:p>
     <w:p>
@@ -841,7 +841,7 @@
         <w:br/>
       </w:r>
       <w:r>
-        <w:t xml:space="preserve"> The comments suggest that the course CMPUT 391 can be quite difficult, with some students expressing concerns about the final exam and the overall course structure. Some students have had positive experiences with the course, particularly with certain professors, but others have found it to be a waste of time or even useless. The course is known to focus on the hardware of databases and database algorithms, and some students suggest that it may be better to learn these concepts on one's own rather than taking the course. The comments also mention that the assignments can be time-consuming and require a good understanding of C programming. Overall, it seems that the course may be challenging for some students, particularly those who are not interested in databases or who are not comfortable with C programming.</w:t>
+        <w:t xml:space="preserve"> The course CMPUT 391 is known to be challenging and the final exam is reportedly difficult, with some students expressing concerns about the harsh grading and the significant weight it holds in the overall grade. The course covers in-depth workings of a DBMS, including algorithms for table scans, joins, and various types of DBs. The professor, Denilson Barbosa, is known to be engaging and humorous but marks harshly. Students have suggested that the course is useful outside academia and that the assignments are worth a significant percentage of the final grade. However, some students have expressed dissatisfaction with the course and the professor, with some reporting that they failed despite putting in significant effort. The department has been made aware of the concerns and students are encouraged to voice their opinions.</w:t>
       </w:r>
     </w:p>
     <w:p>
@@ -1080,7 +1080,7 @@
         <w:br/>
       </w:r>
       <w:r>
-        <w:t>415 is a challenging course with a significant workload, attracting high achievers and those with an interest in compilers. The course material is now in C++ and includes 4 projects, each increasing in scale and sophistication. The first 2 projects are individual, the 3rd is in pairs, and the 4th is in groups of 4. The course covers a lot of material and requires a decent amount of studying for tests. The final project involves implementing a LLVM based compiler for a defunct IBM language, which is a full blown language. Preparation includes knowledge of Java and familiarity with Antlr and LLVM. The workload never lets up and students are encouraged to start working on the next assignment as soon as the previous one is completed. The course is worth taking due to the large project scope and the amount of learning that takes place. The professor is an excellent teacher.</w:t>
+        <w:t xml:space="preserve"> CMPUT 415 is a challenging course with a significant workload. Students are expected to complete four projects, each of which increases in scale and sophistication. The course material is now taught in C++ and the use of certain tools makes the assignments easier but also increases the expectation to finish the entire project. The course covers a full-blown language and most groups did not finish all the features in the past. Preparation includes a strong understanding of Java and familiarity with assembly dialects, Antlr, and LLVM. The workload is constant and students are encouraged to start working on the next assignment as soon as the previous one is completed.</w:t>
       </w:r>
     </w:p>
     <w:p>
@@ -1204,7 +1204,7 @@
         <w:br/>
       </w:r>
       <w:r>
-        <w:t xml:space="preserve"> The course CMPUT 466 is known to have a significant amount of calculus and statistics, making it a challenging course for those who dislike or struggle with these subjects. It is recommended for those interested in machine learning to take additional courses such as STAT 265, 266, 371, and 372, but these may not be suitable for those who dislike math. Alternatively, there are machine learning courses with fewer math requirements, such as CMPUT 267, and online courses on platforms like Coursera. The course includes assignments, exams, a final project, and weekly thought questions. The final project is considered easy and enjoyable, while the assignments can be challenging for some students. The exams are open-ended and require clear communication of machine learning concepts. The prerequisites for CMPUT 466 include STAT 252 and linear algebra, and it is not the introductory course. The course is taught by Martha, and the TAs are reported to be helpful. The course primarily uses Python for programming.</w:t>
+        <w:t xml:space="preserve"> The course CMPUT 466 is known to have a significant amount of calculus and statistics, making it a challenging course for those who dislike or struggle with these subjects. It is recommended for individuals interested in machine learning to take additional courses such as STAT 265, 266, 371, and 372, but these prerequisites may be a barrier for some. Alternatively, there are online courses available on platforms like Coursera that cover similar material. Additionally, courses like CMPUT 304 and CMPUT 474 are suggested as they will be valuable for a career in technology. Lisp is used in 366, which may be a more approachable alternative to 466 for some students.</w:t>
       </w:r>
     </w:p>
     <w:p>
@@ -1452,7 +1452,7 @@
         <w:br/>
       </w:r>
       <w:r>
-        <w:t xml:space="preserve"> The course ECE 321, as described, appears to have a moderate level of difficulty. The instructor emphasizes understanding the material over memorization, and the course includes both theoretical and design components. Students work on a single project throughout the semester, which involves creating various documents and diagrams.</w:t>
+        <w:t xml:space="preserve"> ECE 321 is considered to be a moderately difficult course, with an emphasis on understanding the material rather than memorization. The course covers both theory and design aspects, and students work on a single project throughout the semester in the labs. The labs involve creating various documents and diagrams.</w:t>
       </w:r>
     </w:p>
     <w:p>
@@ -1585,7 +1585,7 @@
         <w:br/>
       </w:r>
       <w:r>
-        <w:t>442, the course on multimedia signal processing, is generally considered to be the easiest elective on the ECE list. The course delves into the intricacies of machine learning, making it an enjoyable and interesting learning experience for many students. However, if you encounter any difficulties, it would be beneficial to seek assistance from the ECE labs discord or create a discussion on e-class. The confusion could pertain to either the lecture content or the project itself.</w:t>
+        <w:t>442, the course on multimedia signal processing, is generally considered to be one of the easier electives in the ECE program. The course delves into the specifics of machine learning, making it an engaging and interesting learning experience for many students. However, if you encounter any difficulties, it would be beneficial to seek assistance from the ECE labs discord or create a discussion on e-class. If you could clarify whether you are struggling with the lecture content or the project itself, it would help in providing a more accurate and effective solution.</w:t>
       </w:r>
     </w:p>
     <w:p>
@@ -1700,7 +1700,7 @@
         <w:br/>
       </w:r>
       <w:r>
-        <w:t>The professor does not have a rating on Rate My Professor</w:t>
+        <w:t>Xingyu Li's Rate My Professor rating is 3/5</w:t>
       </w:r>
       <w:r>
         <w:br/>
@@ -1955,7 +1955,7 @@
         <w:br/>
       </w:r>
       <w:r>
-        <w:t>442, being a multimedia signal processing course, is generally considered to be easier than ECE 403, which goes in depth about machine learning.</w:t>
+        <w:t>442, being a multimedia signal processing course, is generally considered to be less difficult than ECE 403, which is known for its focus on digital logic design and computer organization.</w:t>
       </w:r>
     </w:p>
     <w:p>
@@ -2070,7 +2070,7 @@
         <w:br/>
       </w:r>
       <w:r>
-        <w:t xml:space="preserve"> The course ECE 405 has very few students enrolled, with an average of less than one student per semester for over a decade. Despite this, the course is still being offered. The students currently taking the course are the first to do so since 2011, and they are finding that the midterms in the past have been time-pressing. Therefore, the course is likely to be quite challenging.</w:t>
+        <w:t xml:space="preserve"> The course ECE 405, Biophysical Instrumentation and Measurement, has very few students enrolled in it, with only one student taking it since 2011. The course is known to have a lot of calculations and theoretical questions on assignments and exams, but is considered fairly straightforward.</w:t>
       </w:r>
     </w:p>
     <w:p>
@@ -2909,7 +2909,7 @@
         <w:br/>
       </w:r>
       <w:r>
-        <w:t>442 can be considered to have varying levels of difficulty depending on one's background and interests. Some students may find it to be the most fun and interesting elective due to its focus on machine learning, while others may find it to be the easiest elective on the list due to its nature as multimedia signal processing.</w:t>
+        <w:t>442 can be considered to have varying levels of difficulty depending on the specific focus within the field of machine learning. While some may find it to be the most fun and interesting elective due to its in-depth exploration of the subject, others may find it to be the easiest elective on the list due to its focus on multimedia signal processing.</w:t>
       </w:r>
     </w:p>
     <w:p>
@@ -3033,7 +3033,7 @@
         <w:br/>
       </w:r>
       <w:r>
-        <w:t xml:space="preserve"> The course ECE 447 is a new one, and its difficulty is not yet clear. However, some students report that it is disorganized but the professor is great and assessments are easy. The course covers basic introduction to machine learning and data analysis with some hands-on experience. The programming aspect is not too challenging for those with software background. Overall, the course is considered fairly easy.</w:t>
+        <w:t xml:space="preserve"> The course ECE 447 is a new introduction to machine learning, with a great professor and relatively easy assessments. However, the organization of the course is disorganized. The course provides a basic introduction to machine learning and some hands-on experience with data analysis. The programming aspect of the course is not too challenging for those with a software background. Overall, the course is considered fairly easy.</w:t>
       </w:r>
     </w:p>
     <w:p>
@@ -3148,7 +3148,7 @@
         <w:br/>
       </w:r>
       <w:r>
-        <w:t>Insufficient information available on course difficulty</w:t>
+        <w:t xml:space="preserve"> The comments suggest that ECE 449 is primarily a programming course, and that lab equipment may not be necessary. However, some components might be required for capstone projects. The overall difficulty of the course seems to be moderate, as lab equipment may not be a significant factor.</w:t>
       </w:r>
     </w:p>
     <w:p>
@@ -3272,11 +3272,7 @@
         <w:br/>
       </w:r>
       <w:r>
-        <w:t xml:space="preserve"> Based on the provided context, it appears that the commenter is sharing a link to a syllabus for a Mechanical Engineering course. While the specific course mentioned in the post is not ECE 450, it is possible to infer some information about the difficulty of ECE 450 based on the context.</w:t>
-        <w:br/>
-        <w:t xml:space="preserve">         The fact that the commenter is sharing a syllabus for a Mechanical Engineering course suggests that they may be involved in or have some knowledge of engineering courses in general. Additionally, the use of the term "old syllabus" implies that the commenter may have some familiarity with the course content and structure of engineering courses.</w:t>
-        <w:br/>
-        <w:t xml:space="preserve">         Based on this context, it can be inferred that ECE 450 is likely to be a challenging course, given that it is an Electrical and Computer Engineering course and engineering courses in general are known for their rigor and complexity. However, without more specific information about the content and structure of ECE 450, it is impossible to provide a definitive assessment of its difficulty.</w:t>
+        <w:t xml:space="preserve"> Based on the provided context, it appears that the commenter is sharing a link to an old syllabus for a Mechanical Engineering course. It is unclear if this course is ECE 450 or not. However, the fact that the commenter mentions an "old syllabus" suggests that the course may have undergone significant changes since then, which could impact the current difficulty level. Without more information, it is impossible to accurately assess the current difficulty of ECE 450 based on this context alone.</w:t>
       </w:r>
     </w:p>
     <w:p>
@@ -3400,7 +3396,7 @@
         <w:br/>
       </w:r>
       <w:r>
-        <w:t xml:space="preserve"> Based on the comments, ECE 455 is considered to be a challenging course. Some students have reportedly had difficulty with it and have considered dropping it or seeking help from advisors. One student described it as an "absolute ass." However, there are also some students who have had positive experiences with other courses, such as ECE 442, which is reportedly more enjoyable and easier.</w:t>
+        <w:t xml:space="preserve"> Based on the comments, ECE 455 is considered to be a challenging course. Some students have reportedly found it to be an "absolute ass," while others have had to take it due to graduation requirements. In contrast, ECE 442 is described as being more enjoyable and less difficult, with a focus on machine learning.</w:t>
       </w:r>
     </w:p>
     <w:p>
@@ -3524,7 +3520,7 @@
         <w:br/>
       </w:r>
       <w:r>
-        <w:t xml:space="preserve"> The course ECE 456 in the Faculty of Engineering does not clearly state the deadline for a particular assignment in the syllabus, but according to a comment from a student, the professor mentioned it would be due on March 11, in the evening. The difficulty of the course is not directly related to this issue, but it may cause confusion and stress for students if important deadlines are not clearly communicated.</w:t>
+        <w:t xml:space="preserve"> The course ECE 456 in the Faculty of Engineering does not clearly state in the syllabus when a particular assignment is due. The student is unsure if it is due on March 11 in the evening or not. The professor mentioned this date in class, but it was not included in the written syllabus. The course may be considered moderately difficult due to the lack of clear communication regarding assignment deadlines.</w:t>
       </w:r>
     </w:p>
     <w:p>

</xml_diff>